<commit_message>
Started revising cost slider logic so it shows budget allocated as opposed to costs.
</commit_message>
<xml_diff>
--- a/Participant Consent Form.docx
+++ b/Participant Consent Form.docx
@@ -53,11 +53,7 @@
         <w:rPr/>
         <w:tab/>
         <w:tab/>
-        <w:t xml:space="preserve">Participant number  </w:t>
-      </w:r>
-      <w:r>
-        <w:rPr/>
-        <w:t xml:space="preserve">N/A </w:t>
+        <w:t xml:space="preserve">Participant number  N/A </w:t>
       </w:r>
     </w:p>
     <w:p>
@@ -79,17 +75,7 @@
           <w:iCs/>
           <w:color w:val="CE181E"/>
         </w:rPr>
-        <w:t xml:space="preserve">Note that we use an electronic participant consent form built into the online GMSE-GAME app </w:t>
-      </w:r>
-      <w:r>
-        <w:rPr>
-          <w:b/>
-          <w:bCs/>
-          <w:i/>
-          <w:iCs/>
-          <w:color w:val="CE181E"/>
-        </w:rPr>
-        <w:t>and that the text/form presented here is intended for the record only; it will not be presented to participants.</w:t>
+        <w:t>Note that we use an electronic participant consent form built into the online GMSE-GAME app and that the text/form presented here is intended for the record only; it will not be presented to participants.</w:t>
       </w:r>
     </w:p>
     <w:p>
@@ -114,27 +100,7 @@
           <w:iCs/>
           <w:color w:val="CE181E"/>
         </w:rPr>
-        <w:t>The text given below  is the exact text includ</w:t>
-      </w:r>
-      <w:r>
-        <w:rPr>
-          <w:b/>
-          <w:bCs/>
-          <w:i/>
-          <w:iCs/>
-          <w:color w:val="CE181E"/>
-        </w:rPr>
-        <w:t xml:space="preserve">ed </w:t>
-      </w:r>
-      <w:r>
-        <w:rPr>
-          <w:b/>
-          <w:bCs/>
-          <w:i/>
-          <w:iCs/>
-          <w:color w:val="CE181E"/>
-        </w:rPr>
-        <w:t>on the online form.</w:t>
+        <w:t>The text given below  is the exact text included on the online form.</w:t>
       </w:r>
     </w:p>
     <w:p>
@@ -248,7 +214,10 @@
               </w:rPr>
             </w:pPr>
             <w:r>
-              <w:rPr/>
+              <w:rPr>
+                <w:sz w:val="21"/>
+                <w:szCs w:val="21"/>
+              </w:rPr>
             </w:r>
           </w:p>
         </w:tc>
@@ -301,19 +270,17 @@
             </w:r>
             <w:r>
               <w:rPr>
-                <w:color w:val="CE181E"/>
                 <w:sz w:val="21"/>
                 <w:szCs w:val="21"/>
-                <w:highlight w:val="yellow"/>
               </w:rPr>
-              <w:t>XXX</w:t>
+              <w:t xml:space="preserve">18/05/2021 </w:t>
             </w:r>
             <w:r>
               <w:rPr>
                 <w:sz w:val="21"/>
                 <w:szCs w:val="21"/>
               </w:rPr>
-              <w:t xml:space="preserve"> explaining the above research project and I have had the opportunity to ask questions about the project.</w:t>
+              <w:t>explaining the above research project and I have had the opportunity to ask questions about the project.</w:t>
             </w:r>
           </w:p>
         </w:tc>
@@ -415,21 +382,7 @@
                 <w:sz w:val="21"/>
                 <w:szCs w:val="21"/>
               </w:rPr>
-              <w:t xml:space="preserve">I understand that my responses will be kept anonymous (excluding player </w:t>
-            </w:r>
-            <w:r>
-              <w:rPr>
-                <w:sz w:val="21"/>
-                <w:szCs w:val="21"/>
-              </w:rPr>
-              <w:t>nick</w:t>
-            </w:r>
-            <w:r>
-              <w:rPr>
-                <w:sz w:val="21"/>
-                <w:szCs w:val="21"/>
-              </w:rPr>
-              <w:t>name I provide below), and I give permission for members of the research team to have access to my anonymised in-game decision data. I understand that my player nickname is not expected to be my real name, and that choosing to use my real name as player nickname means that my responses will not be anonymous.</w:t>
+              <w:t>I understand that my responses will be kept anonymous (excluding player nickname I provide below), and I give permission for members of the research team to have access to my anonymised in-game decision data. I understand that my player nickname is not expected to be my real name, and that choosing to use my real name as player nickname means that my responses will not be anonymous.</w:t>
             </w:r>
           </w:p>
         </w:tc>
@@ -482,14 +435,22 @@
               </w:rPr>
               <w:t xml:space="preserve">After you consent and click 'go' you can end your participation at any time by closing your browser window. You have the right to ask us to permanently delete any such data we collect by emailing </w:t>
             </w:r>
+            <w:hyperlink r:id="rId2">
+              <w:r>
+                <w:rPr>
+                  <w:rStyle w:val="InternetLink"/>
+                  <w:sz w:val="21"/>
+                  <w:szCs w:val="21"/>
+                </w:rPr>
+                <w:t>jm41@stir.ac.uk</w:t>
+              </w:r>
+            </w:hyperlink>
             <w:r>
               <w:rPr>
-                <w:color w:val="CE181E"/>
                 <w:sz w:val="21"/>
                 <w:szCs w:val="21"/>
-                <w:highlight w:val="yellow"/>
               </w:rPr>
-              <w:t xml:space="preserve">emailaddress@togohere.com </w:t>
+              <w:t xml:space="preserve"> and telling </w:t>
             </w:r>
             <w:r>
               <w:rPr>
@@ -586,7 +547,9 @@
         </w:rPr>
       </w:pPr>
       <w:r>
-        <w:rPr/>
+        <w:rPr>
+          <w:b/>
+        </w:rPr>
       </w:r>
     </w:p>
     <w:p>
@@ -620,19 +583,16 @@
         </w:rPr>
       </w:pPr>
       <w:r>
-        <w:rPr/>
+        <w:rPr>
+          <w:b/>
+        </w:rPr>
       </w:r>
     </w:p>
     <w:p>
       <w:pPr>
         <w:pStyle w:val="Normal"/>
         <w:spacing w:before="0" w:after="120"/>
-        <w:rPr>
-          <w:i/>
-          <w:i/>
-          <w:iCs/>
-          <w:color w:val="CE181E"/>
-        </w:rPr>
+        <w:rPr/>
       </w:pPr>
       <w:r>
         <w:rPr>
@@ -645,8 +605,8 @@
       </w:r>
     </w:p>
     <w:sectPr>
-      <w:headerReference w:type="default" r:id="rId2"/>
-      <w:footerReference w:type="default" r:id="rId3"/>
+      <w:headerReference w:type="default" r:id="rId3"/>
+      <w:footerReference w:type="default" r:id="rId4"/>
       <w:type w:val="nextPage"/>
       <w:pgSz w:w="11906" w:h="16838"/>
       <w:pgMar w:left="720" w:right="720" w:header="708" w:top="765" w:footer="708" w:bottom="765" w:gutter="0"/>
@@ -667,7 +627,7 @@
         <w:docPartGallery w:val="Page Numbers (Bottom of Page)"/>
         <w:docPartUnique w:val="true"/>
       </w:docPartObj>
-      <w:id w:val="378892185"/>
+      <w:id w:val="397032367"/>
     </w:sdtPr>
     <w:sdtContent>
       <w:p>
@@ -712,18 +672,18 @@
     </w:pPr>
     <w:r>
       <w:drawing>
-        <wp:anchor behindDoc="0" distT="0" distB="0" distL="0" distR="0" simplePos="0" locked="0" layoutInCell="1" allowOverlap="1" relativeHeight="3">
+        <wp:anchor behindDoc="1" distT="0" distB="0" distL="0" distR="0" simplePos="0" locked="0" layoutInCell="1" allowOverlap="1" relativeHeight="2">
           <wp:simplePos x="0" y="0"/>
           <wp:positionH relativeFrom="column">
-            <wp:posOffset>1203325</wp:posOffset>
+            <wp:posOffset>132080</wp:posOffset>
           </wp:positionH>
           <wp:positionV relativeFrom="paragraph">
-            <wp:posOffset>46355</wp:posOffset>
+            <wp:posOffset>65405</wp:posOffset>
           </wp:positionV>
-          <wp:extent cx="867410" cy="867410"/>
+          <wp:extent cx="933450" cy="895985"/>
           <wp:effectExtent l="0" t="0" r="0" b="0"/>
           <wp:wrapSquare wrapText="largest"/>
-          <wp:docPr id="1" name="Image1" descr=""/>
+          <wp:docPr id="1" name="Image2" descr=""/>
           <wp:cNvGraphicFramePr>
             <a:graphicFrameLocks xmlns:a="http://schemas.openxmlformats.org/drawingml/2006/main" noChangeAspect="1"/>
           </wp:cNvGraphicFramePr>
@@ -731,13 +691,58 @@
             <a:graphicData uri="http://schemas.openxmlformats.org/drawingml/2006/picture">
               <pic:pic xmlns:pic="http://schemas.openxmlformats.org/drawingml/2006/picture">
                 <pic:nvPicPr>
-                  <pic:cNvPr id="1" name="Image1" descr=""/>
+                  <pic:cNvPr id="1" name="Image2" descr=""/>
                   <pic:cNvPicPr>
                     <a:picLocks noChangeAspect="1" noChangeArrowheads="1"/>
                   </pic:cNvPicPr>
                 </pic:nvPicPr>
                 <pic:blipFill>
                   <a:blip r:embed="rId1"/>
+                  <a:stretch>
+                    <a:fillRect/>
+                  </a:stretch>
+                </pic:blipFill>
+                <pic:spPr bwMode="auto">
+                  <a:xfrm>
+                    <a:off x="0" y="0"/>
+                    <a:ext cx="933450" cy="895985"/>
+                  </a:xfrm>
+                  <a:prstGeom prst="rect">
+                    <a:avLst/>
+                  </a:prstGeom>
+                </pic:spPr>
+              </pic:pic>
+            </a:graphicData>
+          </a:graphic>
+        </wp:anchor>
+      </w:drawing>
+      <w:drawing>
+        <wp:anchor behindDoc="1" distT="0" distB="0" distL="0" distR="0" simplePos="0" locked="0" layoutInCell="1" allowOverlap="1" relativeHeight="4">
+          <wp:simplePos x="0" y="0"/>
+          <wp:positionH relativeFrom="column">
+            <wp:posOffset>2065655</wp:posOffset>
+          </wp:positionH>
+          <wp:positionV relativeFrom="paragraph">
+            <wp:posOffset>93980</wp:posOffset>
+          </wp:positionV>
+          <wp:extent cx="867410" cy="867410"/>
+          <wp:effectExtent l="0" t="0" r="0" b="0"/>
+          <wp:wrapSquare wrapText="largest"/>
+          <wp:docPr id="2" name="Image1" descr=""/>
+          <wp:cNvGraphicFramePr>
+            <a:graphicFrameLocks xmlns:a="http://schemas.openxmlformats.org/drawingml/2006/main" noChangeAspect="1"/>
+          </wp:cNvGraphicFramePr>
+          <a:graphic xmlns:a="http://schemas.openxmlformats.org/drawingml/2006/main">
+            <a:graphicData uri="http://schemas.openxmlformats.org/drawingml/2006/picture">
+              <pic:pic xmlns:pic="http://schemas.openxmlformats.org/drawingml/2006/picture">
+                <pic:nvPicPr>
+                  <pic:cNvPr id="2" name="Image1" descr=""/>
+                  <pic:cNvPicPr>
+                    <a:picLocks noChangeAspect="1" noChangeArrowheads="1"/>
+                  </pic:cNvPicPr>
+                </pic:nvPicPr>
+                <pic:blipFill>
+                  <a:blip r:embed="rId2"/>
                   <a:stretch>
                     <a:fillRect/>
                   </a:stretch>
@@ -756,59 +761,14 @@
           </a:graphic>
         </wp:anchor>
       </w:drawing>
-      <w:drawing>
-        <wp:anchor behindDoc="0" distT="0" distB="0" distL="0" distR="0" simplePos="0" locked="0" layoutInCell="1" allowOverlap="1" relativeHeight="4">
-          <wp:simplePos x="0" y="0"/>
-          <wp:positionH relativeFrom="column">
-            <wp:posOffset>132080</wp:posOffset>
-          </wp:positionH>
-          <wp:positionV relativeFrom="paragraph">
-            <wp:posOffset>65405</wp:posOffset>
-          </wp:positionV>
-          <wp:extent cx="933450" cy="895985"/>
-          <wp:effectExtent l="0" t="0" r="0" b="0"/>
-          <wp:wrapSquare wrapText="largest"/>
-          <wp:docPr id="2" name="Image2" descr=""/>
-          <wp:cNvGraphicFramePr>
-            <a:graphicFrameLocks xmlns:a="http://schemas.openxmlformats.org/drawingml/2006/main" noChangeAspect="1"/>
-          </wp:cNvGraphicFramePr>
-          <a:graphic xmlns:a="http://schemas.openxmlformats.org/drawingml/2006/main">
-            <a:graphicData uri="http://schemas.openxmlformats.org/drawingml/2006/picture">
-              <pic:pic xmlns:pic="http://schemas.openxmlformats.org/drawingml/2006/picture">
-                <pic:nvPicPr>
-                  <pic:cNvPr id="2" name="Image2" descr=""/>
-                  <pic:cNvPicPr>
-                    <a:picLocks noChangeAspect="1" noChangeArrowheads="1"/>
-                  </pic:cNvPicPr>
-                </pic:nvPicPr>
-                <pic:blipFill>
-                  <a:blip r:embed="rId2"/>
-                  <a:stretch>
-                    <a:fillRect/>
-                  </a:stretch>
-                </pic:blipFill>
-                <pic:spPr bwMode="auto">
-                  <a:xfrm>
-                    <a:off x="0" y="0"/>
-                    <a:ext cx="933450" cy="895985"/>
-                  </a:xfrm>
-                  <a:prstGeom prst="rect">
-                    <a:avLst/>
-                  </a:prstGeom>
-                </pic:spPr>
-              </pic:pic>
-            </a:graphicData>
-          </a:graphic>
-        </wp:anchor>
-      </w:drawing>
     </w:r>
     <w:r>
       <w:rPr/>
-      <w:t xml:space="preserve">Version date: </w:t>
+      <w:t>V</w:t>
     </w:r>
     <w:r>
       <w:rPr/>
-      <w:t>18 May 2021</w:t>
+      <w:t>ersion date: 18 May 2021</w:t>
     </w:r>
   </w:p>
   <w:p>
@@ -822,7 +782,56 @@
       </w:rPr>
     </w:pPr>
     <w:r>
-      <w:rPr/>
+      <w:rPr>
+        <w:b/>
+        <w:color w:val="D41568"/>
+        <w:lang w:eastAsia="en-GB"/>
+      </w:rPr>
+      <w:drawing>
+        <wp:anchor behindDoc="0" distT="0" distB="0" distL="0" distR="0" simplePos="0" locked="0" layoutInCell="1" allowOverlap="1" relativeHeight="5">
+          <wp:simplePos x="0" y="0"/>
+          <wp:positionH relativeFrom="column">
+            <wp:posOffset>1218565</wp:posOffset>
+          </wp:positionH>
+          <wp:positionV relativeFrom="paragraph">
+            <wp:posOffset>28575</wp:posOffset>
+          </wp:positionV>
+          <wp:extent cx="706755" cy="466725"/>
+          <wp:effectExtent l="0" t="0" r="0" b="0"/>
+          <wp:wrapSquare wrapText="largest"/>
+          <wp:docPr id="3" name="Image3" descr=""/>
+          <wp:cNvGraphicFramePr>
+            <a:graphicFrameLocks xmlns:a="http://schemas.openxmlformats.org/drawingml/2006/main" noChangeAspect="1"/>
+          </wp:cNvGraphicFramePr>
+          <a:graphic xmlns:a="http://schemas.openxmlformats.org/drawingml/2006/main">
+            <a:graphicData uri="http://schemas.openxmlformats.org/drawingml/2006/picture">
+              <pic:pic xmlns:pic="http://schemas.openxmlformats.org/drawingml/2006/picture">
+                <pic:nvPicPr>
+                  <pic:cNvPr id="3" name="Image3" descr=""/>
+                  <pic:cNvPicPr>
+                    <a:picLocks noChangeAspect="1" noChangeArrowheads="1"/>
+                  </pic:cNvPicPr>
+                </pic:nvPicPr>
+                <pic:blipFill>
+                  <a:blip r:embed="rId3"/>
+                  <a:stretch>
+                    <a:fillRect/>
+                  </a:stretch>
+                </pic:blipFill>
+                <pic:spPr bwMode="auto">
+                  <a:xfrm>
+                    <a:off x="0" y="0"/>
+                    <a:ext cx="706755" cy="466725"/>
+                  </a:xfrm>
+                  <a:prstGeom prst="rect">
+                    <a:avLst/>
+                  </a:prstGeom>
+                </pic:spPr>
+              </pic:pic>
+            </a:graphicData>
+          </a:graphic>
+        </wp:anchor>
+      </w:drawing>
     </w:r>
   </w:p>
   <w:p>
@@ -834,10 +843,10 @@
     <w:r>
       <w:rPr/>
       <w:drawing>
-        <wp:inline distT="0" distB="5080" distL="0" distR="6985">
+        <wp:inline distT="0" distB="0" distL="0" distR="0">
           <wp:extent cx="2602865" cy="661670"/>
           <wp:effectExtent l="0" t="0" r="0" b="0"/>
-          <wp:docPr id="3" name="Picture 4" descr=""/>
+          <wp:docPr id="4" name="Picture 4" descr=""/>
           <wp:cNvGraphicFramePr>
             <a:graphicFrameLocks xmlns:a="http://schemas.openxmlformats.org/drawingml/2006/main" noChangeAspect="1"/>
           </wp:cNvGraphicFramePr>
@@ -845,13 +854,13 @@
             <a:graphicData uri="http://schemas.openxmlformats.org/drawingml/2006/picture">
               <pic:pic xmlns:pic="http://schemas.openxmlformats.org/drawingml/2006/picture">
                 <pic:nvPicPr>
-                  <pic:cNvPr id="3" name="Picture 4" descr=""/>
+                  <pic:cNvPr id="4" name="Picture 4" descr=""/>
                   <pic:cNvPicPr>
                     <a:picLocks noChangeAspect="1" noChangeArrowheads="1"/>
                   </pic:cNvPicPr>
                 </pic:nvPicPr>
                 <pic:blipFill>
-                  <a:blip r:embed="rId3"/>
+                  <a:blip r:embed="rId4"/>
                   <a:srcRect l="0" t="28208" r="0" b="29674"/>
                   <a:stretch>
                     <a:fillRect/>
@@ -882,7 +891,6 @@
     <w:rPrDefault>
       <w:rPr>
         <w:rFonts w:ascii="Calibri" w:hAnsi="Calibri" w:eastAsia="Calibri" w:cs="" w:asciiTheme="minorHAnsi" w:cstheme="minorBidi" w:eastAsiaTheme="minorHAnsi" w:hAnsiTheme="minorHAnsi"/>
-        <w:sz w:val="22"/>
         <w:szCs w:val="22"/>
         <w:lang w:val="en-GB" w:eastAsia="en-US" w:bidi="ar-SA"/>
       </w:rPr>

</xml_diff>

<commit_message>
Added revised participant info sheet and consent form
</commit_message>
<xml_diff>
--- a/Participant Consent Form.docx
+++ b/Participant Consent Form.docx
@@ -53,11 +53,7 @@
         <w:rPr/>
         <w:tab/>
         <w:tab/>
-        <w:t xml:space="preserve">Participant number  </w:t>
-      </w:r>
-      <w:r>
-        <w:rPr/>
-        <w:t xml:space="preserve">N/A </w:t>
+        <w:t xml:space="preserve">Participant number  N/A </w:t>
       </w:r>
     </w:p>
     <w:p>
@@ -79,17 +75,7 @@
           <w:iCs/>
           <w:color w:val="CE181E"/>
         </w:rPr>
-        <w:t xml:space="preserve">Note that we use an electronic participant consent form built into the online GMSE-GAME app </w:t>
-      </w:r>
-      <w:r>
-        <w:rPr>
-          <w:b/>
-          <w:bCs/>
-          <w:i/>
-          <w:iCs/>
-          <w:color w:val="CE181E"/>
-        </w:rPr>
-        <w:t>and that the text/form presented here is intended for the record only; it will not be presented to participants.</w:t>
+        <w:t>Note that we use an electronic participant consent form built into the online GMSE-GAME app and that the text/form presented here is intended for the record only; it will not be presented to participants.</w:t>
       </w:r>
     </w:p>
     <w:p>
@@ -114,27 +100,7 @@
           <w:iCs/>
           <w:color w:val="CE181E"/>
         </w:rPr>
-        <w:t>The text given below  is the exact text includ</w:t>
-      </w:r>
-      <w:r>
-        <w:rPr>
-          <w:b/>
-          <w:bCs/>
-          <w:i/>
-          <w:iCs/>
-          <w:color w:val="CE181E"/>
-        </w:rPr>
-        <w:t xml:space="preserve">ed </w:t>
-      </w:r>
-      <w:r>
-        <w:rPr>
-          <w:b/>
-          <w:bCs/>
-          <w:i/>
-          <w:iCs/>
-          <w:color w:val="CE181E"/>
-        </w:rPr>
-        <w:t>on the online form.</w:t>
+        <w:t>The text given below  is the exact text included on the online form.</w:t>
       </w:r>
     </w:p>
     <w:p>
@@ -248,7 +214,10 @@
               </w:rPr>
             </w:pPr>
             <w:r>
-              <w:rPr/>
+              <w:rPr>
+                <w:sz w:val="21"/>
+                <w:szCs w:val="21"/>
+              </w:rPr>
             </w:r>
           </w:p>
         </w:tc>
@@ -301,19 +270,17 @@
             </w:r>
             <w:r>
               <w:rPr>
-                <w:color w:val="CE181E"/>
                 <w:sz w:val="21"/>
                 <w:szCs w:val="21"/>
-                <w:highlight w:val="yellow"/>
               </w:rPr>
-              <w:t>XXX</w:t>
+              <w:t xml:space="preserve">18/05/2021 </w:t>
             </w:r>
             <w:r>
               <w:rPr>
                 <w:sz w:val="21"/>
                 <w:szCs w:val="21"/>
               </w:rPr>
-              <w:t xml:space="preserve"> explaining the above research project and I have had the opportunity to ask questions about the project.</w:t>
+              <w:t>explaining the above research project and I have had the opportunity to ask questions about the project.</w:t>
             </w:r>
           </w:p>
         </w:tc>
@@ -415,21 +382,7 @@
                 <w:sz w:val="21"/>
                 <w:szCs w:val="21"/>
               </w:rPr>
-              <w:t xml:space="preserve">I understand that my responses will be kept anonymous (excluding player </w:t>
-            </w:r>
-            <w:r>
-              <w:rPr>
-                <w:sz w:val="21"/>
-                <w:szCs w:val="21"/>
-              </w:rPr>
-              <w:t>nick</w:t>
-            </w:r>
-            <w:r>
-              <w:rPr>
-                <w:sz w:val="21"/>
-                <w:szCs w:val="21"/>
-              </w:rPr>
-              <w:t>name I provide below), and I give permission for members of the research team to have access to my anonymised in-game decision data. I understand that my player nickname is not expected to be my real name, and that choosing to use my real name as player nickname means that my responses will not be anonymous.</w:t>
+              <w:t>I understand that my responses will be kept anonymous (excluding player nickname I provide below), and I give permission for members of the research team to have access to my anonymised in-game decision data. I understand that my player nickname is not expected to be my real name, and that choosing to use my real name as player nickname means that my responses will not be anonymous.</w:t>
             </w:r>
           </w:p>
         </w:tc>
@@ -482,14 +435,22 @@
               </w:rPr>
               <w:t xml:space="preserve">After you consent and click 'go' you can end your participation at any time by closing your browser window. You have the right to ask us to permanently delete any such data we collect by emailing </w:t>
             </w:r>
+            <w:hyperlink r:id="rId2">
+              <w:r>
+                <w:rPr>
+                  <w:rStyle w:val="InternetLink"/>
+                  <w:sz w:val="21"/>
+                  <w:szCs w:val="21"/>
+                </w:rPr>
+                <w:t>jm41@stir.ac.uk</w:t>
+              </w:r>
+            </w:hyperlink>
             <w:r>
               <w:rPr>
-                <w:color w:val="CE181E"/>
                 <w:sz w:val="21"/>
                 <w:szCs w:val="21"/>
-                <w:highlight w:val="yellow"/>
               </w:rPr>
-              <w:t xml:space="preserve">emailaddress@togohere.com </w:t>
+              <w:t xml:space="preserve"> and telling </w:t>
             </w:r>
             <w:r>
               <w:rPr>
@@ -586,7 +547,9 @@
         </w:rPr>
       </w:pPr>
       <w:r>
-        <w:rPr/>
+        <w:rPr>
+          <w:b/>
+        </w:rPr>
       </w:r>
     </w:p>
     <w:p>
@@ -620,19 +583,16 @@
         </w:rPr>
       </w:pPr>
       <w:r>
-        <w:rPr/>
+        <w:rPr>
+          <w:b/>
+        </w:rPr>
       </w:r>
     </w:p>
     <w:p>
       <w:pPr>
         <w:pStyle w:val="Normal"/>
         <w:spacing w:before="0" w:after="120"/>
-        <w:rPr>
-          <w:i/>
-          <w:i/>
-          <w:iCs/>
-          <w:color w:val="CE181E"/>
-        </w:rPr>
+        <w:rPr/>
       </w:pPr>
       <w:r>
         <w:rPr>
@@ -645,8 +605,8 @@
       </w:r>
     </w:p>
     <w:sectPr>
-      <w:headerReference w:type="default" r:id="rId2"/>
-      <w:footerReference w:type="default" r:id="rId3"/>
+      <w:headerReference w:type="default" r:id="rId3"/>
+      <w:footerReference w:type="default" r:id="rId4"/>
       <w:type w:val="nextPage"/>
       <w:pgSz w:w="11906" w:h="16838"/>
       <w:pgMar w:left="720" w:right="720" w:header="708" w:top="765" w:footer="708" w:bottom="765" w:gutter="0"/>
@@ -667,7 +627,7 @@
         <w:docPartGallery w:val="Page Numbers (Bottom of Page)"/>
         <w:docPartUnique w:val="true"/>
       </w:docPartObj>
-      <w:id w:val="378892185"/>
+      <w:id w:val="2113812117"/>
     </w:sdtPr>
     <w:sdtContent>
       <w:p>
@@ -712,18 +672,18 @@
     </w:pPr>
     <w:r>
       <w:drawing>
-        <wp:anchor behindDoc="0" distT="0" distB="0" distL="0" distR="0" simplePos="0" locked="0" layoutInCell="1" allowOverlap="1" relativeHeight="3">
+        <wp:anchor behindDoc="1" distT="0" distB="0" distL="0" distR="0" simplePos="0" locked="0" layoutInCell="1" allowOverlap="1" relativeHeight="2">
           <wp:simplePos x="0" y="0"/>
           <wp:positionH relativeFrom="column">
-            <wp:posOffset>1203325</wp:posOffset>
+            <wp:posOffset>132080</wp:posOffset>
           </wp:positionH>
           <wp:positionV relativeFrom="paragraph">
-            <wp:posOffset>46355</wp:posOffset>
+            <wp:posOffset>65405</wp:posOffset>
           </wp:positionV>
-          <wp:extent cx="867410" cy="867410"/>
+          <wp:extent cx="933450" cy="895985"/>
           <wp:effectExtent l="0" t="0" r="0" b="0"/>
           <wp:wrapSquare wrapText="largest"/>
-          <wp:docPr id="1" name="Image1" descr=""/>
+          <wp:docPr id="1" name="Image2" descr=""/>
           <wp:cNvGraphicFramePr>
             <a:graphicFrameLocks xmlns:a="http://schemas.openxmlformats.org/drawingml/2006/main" noChangeAspect="1"/>
           </wp:cNvGraphicFramePr>
@@ -731,13 +691,58 @@
             <a:graphicData uri="http://schemas.openxmlformats.org/drawingml/2006/picture">
               <pic:pic xmlns:pic="http://schemas.openxmlformats.org/drawingml/2006/picture">
                 <pic:nvPicPr>
-                  <pic:cNvPr id="1" name="Image1" descr=""/>
+                  <pic:cNvPr id="1" name="Image2" descr=""/>
                   <pic:cNvPicPr>
                     <a:picLocks noChangeAspect="1" noChangeArrowheads="1"/>
                   </pic:cNvPicPr>
                 </pic:nvPicPr>
                 <pic:blipFill>
                   <a:blip r:embed="rId1"/>
+                  <a:stretch>
+                    <a:fillRect/>
+                  </a:stretch>
+                </pic:blipFill>
+                <pic:spPr bwMode="auto">
+                  <a:xfrm>
+                    <a:off x="0" y="0"/>
+                    <a:ext cx="933450" cy="895985"/>
+                  </a:xfrm>
+                  <a:prstGeom prst="rect">
+                    <a:avLst/>
+                  </a:prstGeom>
+                </pic:spPr>
+              </pic:pic>
+            </a:graphicData>
+          </a:graphic>
+        </wp:anchor>
+      </w:drawing>
+      <w:drawing>
+        <wp:anchor behindDoc="1" distT="0" distB="0" distL="0" distR="0" simplePos="0" locked="0" layoutInCell="1" allowOverlap="1" relativeHeight="4">
+          <wp:simplePos x="0" y="0"/>
+          <wp:positionH relativeFrom="column">
+            <wp:posOffset>2065655</wp:posOffset>
+          </wp:positionH>
+          <wp:positionV relativeFrom="paragraph">
+            <wp:posOffset>93980</wp:posOffset>
+          </wp:positionV>
+          <wp:extent cx="867410" cy="867410"/>
+          <wp:effectExtent l="0" t="0" r="0" b="0"/>
+          <wp:wrapSquare wrapText="largest"/>
+          <wp:docPr id="2" name="Image1" descr=""/>
+          <wp:cNvGraphicFramePr>
+            <a:graphicFrameLocks xmlns:a="http://schemas.openxmlformats.org/drawingml/2006/main" noChangeAspect="1"/>
+          </wp:cNvGraphicFramePr>
+          <a:graphic xmlns:a="http://schemas.openxmlformats.org/drawingml/2006/main">
+            <a:graphicData uri="http://schemas.openxmlformats.org/drawingml/2006/picture">
+              <pic:pic xmlns:pic="http://schemas.openxmlformats.org/drawingml/2006/picture">
+                <pic:nvPicPr>
+                  <pic:cNvPr id="2" name="Image1" descr=""/>
+                  <pic:cNvPicPr>
+                    <a:picLocks noChangeAspect="1" noChangeArrowheads="1"/>
+                  </pic:cNvPicPr>
+                </pic:nvPicPr>
+                <pic:blipFill>
+                  <a:blip r:embed="rId2"/>
                   <a:stretch>
                     <a:fillRect/>
                   </a:stretch>
@@ -756,59 +761,14 @@
           </a:graphic>
         </wp:anchor>
       </w:drawing>
-      <w:drawing>
-        <wp:anchor behindDoc="0" distT="0" distB="0" distL="0" distR="0" simplePos="0" locked="0" layoutInCell="1" allowOverlap="1" relativeHeight="4">
-          <wp:simplePos x="0" y="0"/>
-          <wp:positionH relativeFrom="column">
-            <wp:posOffset>132080</wp:posOffset>
-          </wp:positionH>
-          <wp:positionV relativeFrom="paragraph">
-            <wp:posOffset>65405</wp:posOffset>
-          </wp:positionV>
-          <wp:extent cx="933450" cy="895985"/>
-          <wp:effectExtent l="0" t="0" r="0" b="0"/>
-          <wp:wrapSquare wrapText="largest"/>
-          <wp:docPr id="2" name="Image2" descr=""/>
-          <wp:cNvGraphicFramePr>
-            <a:graphicFrameLocks xmlns:a="http://schemas.openxmlformats.org/drawingml/2006/main" noChangeAspect="1"/>
-          </wp:cNvGraphicFramePr>
-          <a:graphic xmlns:a="http://schemas.openxmlformats.org/drawingml/2006/main">
-            <a:graphicData uri="http://schemas.openxmlformats.org/drawingml/2006/picture">
-              <pic:pic xmlns:pic="http://schemas.openxmlformats.org/drawingml/2006/picture">
-                <pic:nvPicPr>
-                  <pic:cNvPr id="2" name="Image2" descr=""/>
-                  <pic:cNvPicPr>
-                    <a:picLocks noChangeAspect="1" noChangeArrowheads="1"/>
-                  </pic:cNvPicPr>
-                </pic:nvPicPr>
-                <pic:blipFill>
-                  <a:blip r:embed="rId2"/>
-                  <a:stretch>
-                    <a:fillRect/>
-                  </a:stretch>
-                </pic:blipFill>
-                <pic:spPr bwMode="auto">
-                  <a:xfrm>
-                    <a:off x="0" y="0"/>
-                    <a:ext cx="933450" cy="895985"/>
-                  </a:xfrm>
-                  <a:prstGeom prst="rect">
-                    <a:avLst/>
-                  </a:prstGeom>
-                </pic:spPr>
-              </pic:pic>
-            </a:graphicData>
-          </a:graphic>
-        </wp:anchor>
-      </w:drawing>
     </w:r>
     <w:r>
       <w:rPr/>
-      <w:t xml:space="preserve">Version date: </w:t>
+      <w:t>V</w:t>
     </w:r>
     <w:r>
       <w:rPr/>
-      <w:t>18 May 2021</w:t>
+      <w:t>ersion date: 18 May 2021</w:t>
     </w:r>
   </w:p>
   <w:p>
@@ -822,7 +782,56 @@
       </w:rPr>
     </w:pPr>
     <w:r>
-      <w:rPr/>
+      <w:rPr>
+        <w:b/>
+        <w:color w:val="D41568"/>
+        <w:lang w:eastAsia="en-GB"/>
+      </w:rPr>
+      <w:drawing>
+        <wp:anchor behindDoc="0" distT="0" distB="0" distL="0" distR="0" simplePos="0" locked="0" layoutInCell="1" allowOverlap="1" relativeHeight="5">
+          <wp:simplePos x="0" y="0"/>
+          <wp:positionH relativeFrom="column">
+            <wp:posOffset>1218565</wp:posOffset>
+          </wp:positionH>
+          <wp:positionV relativeFrom="paragraph">
+            <wp:posOffset>28575</wp:posOffset>
+          </wp:positionV>
+          <wp:extent cx="706755" cy="466725"/>
+          <wp:effectExtent l="0" t="0" r="0" b="0"/>
+          <wp:wrapSquare wrapText="largest"/>
+          <wp:docPr id="3" name="Image3" descr=""/>
+          <wp:cNvGraphicFramePr>
+            <a:graphicFrameLocks xmlns:a="http://schemas.openxmlformats.org/drawingml/2006/main" noChangeAspect="1"/>
+          </wp:cNvGraphicFramePr>
+          <a:graphic xmlns:a="http://schemas.openxmlformats.org/drawingml/2006/main">
+            <a:graphicData uri="http://schemas.openxmlformats.org/drawingml/2006/picture">
+              <pic:pic xmlns:pic="http://schemas.openxmlformats.org/drawingml/2006/picture">
+                <pic:nvPicPr>
+                  <pic:cNvPr id="3" name="Image3" descr=""/>
+                  <pic:cNvPicPr>
+                    <a:picLocks noChangeAspect="1" noChangeArrowheads="1"/>
+                  </pic:cNvPicPr>
+                </pic:nvPicPr>
+                <pic:blipFill>
+                  <a:blip r:embed="rId3"/>
+                  <a:stretch>
+                    <a:fillRect/>
+                  </a:stretch>
+                </pic:blipFill>
+                <pic:spPr bwMode="auto">
+                  <a:xfrm>
+                    <a:off x="0" y="0"/>
+                    <a:ext cx="706755" cy="466725"/>
+                  </a:xfrm>
+                  <a:prstGeom prst="rect">
+                    <a:avLst/>
+                  </a:prstGeom>
+                </pic:spPr>
+              </pic:pic>
+            </a:graphicData>
+          </a:graphic>
+        </wp:anchor>
+      </w:drawing>
     </w:r>
   </w:p>
   <w:p>
@@ -834,10 +843,10 @@
     <w:r>
       <w:rPr/>
       <w:drawing>
-        <wp:inline distT="0" distB="5080" distL="0" distR="6985">
+        <wp:inline distT="0" distB="0" distL="0" distR="0">
           <wp:extent cx="2602865" cy="661670"/>
           <wp:effectExtent l="0" t="0" r="0" b="0"/>
-          <wp:docPr id="3" name="Picture 4" descr=""/>
+          <wp:docPr id="4" name="Picture 4" descr=""/>
           <wp:cNvGraphicFramePr>
             <a:graphicFrameLocks xmlns:a="http://schemas.openxmlformats.org/drawingml/2006/main" noChangeAspect="1"/>
           </wp:cNvGraphicFramePr>
@@ -845,13 +854,13 @@
             <a:graphicData uri="http://schemas.openxmlformats.org/drawingml/2006/picture">
               <pic:pic xmlns:pic="http://schemas.openxmlformats.org/drawingml/2006/picture">
                 <pic:nvPicPr>
-                  <pic:cNvPr id="3" name="Picture 4" descr=""/>
+                  <pic:cNvPr id="4" name="Picture 4" descr=""/>
                   <pic:cNvPicPr>
                     <a:picLocks noChangeAspect="1" noChangeArrowheads="1"/>
                   </pic:cNvPicPr>
                 </pic:nvPicPr>
                 <pic:blipFill>
-                  <a:blip r:embed="rId3"/>
+                  <a:blip r:embed="rId4"/>
                   <a:srcRect l="0" t="28208" r="0" b="29674"/>
                   <a:stretch>
                     <a:fillRect/>
@@ -882,7 +891,6 @@
     <w:rPrDefault>
       <w:rPr>
         <w:rFonts w:ascii="Calibri" w:hAnsi="Calibri" w:eastAsia="Calibri" w:cs="" w:asciiTheme="minorHAnsi" w:cstheme="minorBidi" w:eastAsiaTheme="minorHAnsi" w:hAnsiTheme="minorHAnsi"/>
-        <w:sz w:val="22"/>
         <w:szCs w:val="22"/>
         <w:lang w:val="en-GB" w:eastAsia="en-US" w:bidi="ar-SA"/>
       </w:rPr>

</xml_diff>